<commit_message>
Adding ExTab class, removing unused methods from instantiator.
</commit_message>
<xml_diff>
--- a/todo.docx
+++ b/todo.docx
@@ -1696,7 +1696,6 @@
           <w:color w:val="7F7F7F" w:themeColor="text1" w:themeTint="80"/>
           <w:sz w:val="32"/>
         </w:rPr>
-        <w:lastRenderedPageBreak/>
         <w:t>add</w:t>
       </w:r>
       <w:proofErr w:type="gramEnd"/>
@@ -2055,7 +2054,74 @@
         </w:rPr>
       </w:pPr>
     </w:p>
-    <w:p/>
+    <w:p>
+      <w:r>
+        <w:t xml:space="preserve">Error handling </w:t>
+      </w:r>
+    </w:p>
+    <w:p>
+      <w:pPr>
+        <w:pStyle w:val="ListParagraph"/>
+        <w:numPr>
+          <w:ilvl w:val="0"/>
+          <w:numId w:val="6"/>
+        </w:numPr>
+      </w:pPr>
+      <w:r>
+        <w:t>Class with invalid annotation</w:t>
+      </w:r>
+    </w:p>
+    <w:p>
+      <w:pPr>
+        <w:pStyle w:val="ListParagraph"/>
+        <w:numPr>
+          <w:ilvl w:val="1"/>
+          <w:numId w:val="6"/>
+        </w:numPr>
+      </w:pPr>
+      <w:r>
+        <w:t xml:space="preserve">A column order missing </w:t>
+      </w:r>
+      <w:proofErr w:type="gramStart"/>
+      <w:r>
+        <w:t>-  raise</w:t>
+      </w:r>
+      <w:proofErr w:type="gramEnd"/>
+      <w:r>
+        <w:t xml:space="preserve"> no error skip the column not mapped</w:t>
+      </w:r>
+    </w:p>
+    <w:p>
+      <w:pPr>
+        <w:pStyle w:val="ListParagraph"/>
+        <w:numPr>
+          <w:ilvl w:val="1"/>
+          <w:numId w:val="6"/>
+        </w:numPr>
+      </w:pPr>
+      <w:r>
+        <w:t>No annotation, no matching headers.</w:t>
+      </w:r>
+      <w:bookmarkStart w:id="0" w:name="_GoBack"/>
+      <w:bookmarkEnd w:id="0"/>
+    </w:p>
+    <w:p>
+      <w:pPr>
+        <w:pStyle w:val="ListParagraph"/>
+        <w:numPr>
+          <w:ilvl w:val="0"/>
+          <w:numId w:val="6"/>
+        </w:numPr>
+      </w:pPr>
+      <w:r>
+        <w:t>File with invalid type/data.</w:t>
+      </w:r>
+    </w:p>
+    <w:p>
+      <w:pPr>
+        <w:pStyle w:val="ListParagraph"/>
+      </w:pPr>
+    </w:p>
     <w:p>
       <w:pPr>
         <w:rPr>
@@ -2173,8 +2239,6 @@
       <w:r>
         <w:t>Make the annotation exception runtime</w:t>
       </w:r>
-      <w:bookmarkStart w:id="0" w:name="_GoBack"/>
-      <w:bookmarkEnd w:id="0"/>
     </w:p>
     <w:p>
       <w:pPr>
@@ -2791,6 +2855,119 @@
       <w:pPr>
         <w:ind w:left="6480" w:hanging="180"/>
       </w:pPr>
+    </w:lvl>
+  </w:abstractNum>
+  <w:abstractNum w:abstractNumId="5">
+    <w:nsid w:val="6DE409C5"/>
+    <w:multiLevelType w:val="hybridMultilevel"/>
+    <w:tmpl w:val="07B4E68A"/>
+    <w:lvl w:ilvl="0" w:tplc="04090001">
+      <w:start w:val="1"/>
+      <w:numFmt w:val="bullet"/>
+      <w:lvlText w:val=""/>
+      <w:lvlJc w:val="left"/>
+      <w:pPr>
+        <w:ind w:left="720" w:hanging="360"/>
+      </w:pPr>
+      <w:rPr>
+        <w:rFonts w:ascii="Symbol" w:hAnsi="Symbol" w:hint="default"/>
+      </w:rPr>
+    </w:lvl>
+    <w:lvl w:ilvl="1" w:tplc="04090003">
+      <w:start w:val="1"/>
+      <w:numFmt w:val="bullet"/>
+      <w:lvlText w:val="o"/>
+      <w:lvlJc w:val="left"/>
+      <w:pPr>
+        <w:ind w:left="1440" w:hanging="360"/>
+      </w:pPr>
+      <w:rPr>
+        <w:rFonts w:ascii="Courier New" w:hAnsi="Courier New" w:hint="default"/>
+      </w:rPr>
+    </w:lvl>
+    <w:lvl w:ilvl="2" w:tplc="04090005" w:tentative="1">
+      <w:start w:val="1"/>
+      <w:numFmt w:val="bullet"/>
+      <w:lvlText w:val=""/>
+      <w:lvlJc w:val="left"/>
+      <w:pPr>
+        <w:ind w:left="2160" w:hanging="360"/>
+      </w:pPr>
+      <w:rPr>
+        <w:rFonts w:ascii="Wingdings" w:hAnsi="Wingdings" w:hint="default"/>
+      </w:rPr>
+    </w:lvl>
+    <w:lvl w:ilvl="3" w:tplc="04090001" w:tentative="1">
+      <w:start w:val="1"/>
+      <w:numFmt w:val="bullet"/>
+      <w:lvlText w:val=""/>
+      <w:lvlJc w:val="left"/>
+      <w:pPr>
+        <w:ind w:left="2880" w:hanging="360"/>
+      </w:pPr>
+      <w:rPr>
+        <w:rFonts w:ascii="Symbol" w:hAnsi="Symbol" w:hint="default"/>
+      </w:rPr>
+    </w:lvl>
+    <w:lvl w:ilvl="4" w:tplc="04090003" w:tentative="1">
+      <w:start w:val="1"/>
+      <w:numFmt w:val="bullet"/>
+      <w:lvlText w:val="o"/>
+      <w:lvlJc w:val="left"/>
+      <w:pPr>
+        <w:ind w:left="3600" w:hanging="360"/>
+      </w:pPr>
+      <w:rPr>
+        <w:rFonts w:ascii="Courier New" w:hAnsi="Courier New" w:hint="default"/>
+      </w:rPr>
+    </w:lvl>
+    <w:lvl w:ilvl="5" w:tplc="04090005" w:tentative="1">
+      <w:start w:val="1"/>
+      <w:numFmt w:val="bullet"/>
+      <w:lvlText w:val=""/>
+      <w:lvlJc w:val="left"/>
+      <w:pPr>
+        <w:ind w:left="4320" w:hanging="360"/>
+      </w:pPr>
+      <w:rPr>
+        <w:rFonts w:ascii="Wingdings" w:hAnsi="Wingdings" w:hint="default"/>
+      </w:rPr>
+    </w:lvl>
+    <w:lvl w:ilvl="6" w:tplc="04090001" w:tentative="1">
+      <w:start w:val="1"/>
+      <w:numFmt w:val="bullet"/>
+      <w:lvlText w:val=""/>
+      <w:lvlJc w:val="left"/>
+      <w:pPr>
+        <w:ind w:left="5040" w:hanging="360"/>
+      </w:pPr>
+      <w:rPr>
+        <w:rFonts w:ascii="Symbol" w:hAnsi="Symbol" w:hint="default"/>
+      </w:rPr>
+    </w:lvl>
+    <w:lvl w:ilvl="7" w:tplc="04090003" w:tentative="1">
+      <w:start w:val="1"/>
+      <w:numFmt w:val="bullet"/>
+      <w:lvlText w:val="o"/>
+      <w:lvlJc w:val="left"/>
+      <w:pPr>
+        <w:ind w:left="5760" w:hanging="360"/>
+      </w:pPr>
+      <w:rPr>
+        <w:rFonts w:ascii="Courier New" w:hAnsi="Courier New" w:hint="default"/>
+      </w:rPr>
+    </w:lvl>
+    <w:lvl w:ilvl="8" w:tplc="04090005" w:tentative="1">
+      <w:start w:val="1"/>
+      <w:numFmt w:val="bullet"/>
+      <w:lvlText w:val=""/>
+      <w:lvlJc w:val="left"/>
+      <w:pPr>
+        <w:ind w:left="6480" w:hanging="360"/>
+      </w:pPr>
+      <w:rPr>
+        <w:rFonts w:ascii="Wingdings" w:hAnsi="Wingdings" w:hint="default"/>
+      </w:rPr>
     </w:lvl>
   </w:abstractNum>
   <w:num w:numId="1">
@@ -2807,6 +2984,9 @@
   </w:num>
   <w:num w:numId="5">
     <w:abstractNumId w:val="1"/>
+  </w:num>
+  <w:num w:numId="6">
+    <w:abstractNumId w:val="5"/>
   </w:num>
 </w:numbering>
 </file>

</xml_diff>